<commit_message>
arrego el diccionario de la edt y atributos de actividad
</commit_message>
<xml_diff>
--- a/docs/words/Cronograma/LISTA DE ACTIVIDADES_v1.0 .docx
+++ b/docs/words/Cronograma/LISTA DE ACTIVIDADES_v1.0 .docx
@@ -1,6 +1,6 @@
 
 <file path=word/document.xml><?xml version="1.0" encoding="utf-8"?>
-<w:document xmlns:wpc="http://schemas.microsoft.com/office/word/2010/wordprocessingCanvas" xmlns:cx="http://schemas.microsoft.com/office/drawing/2014/chartex" xmlns:cx1="http://schemas.microsoft.com/office/drawing/2015/9/8/chartex" xmlns:cx2="http://schemas.microsoft.com/office/drawing/2015/10/21/chartex" xmlns:cx3="http://schemas.microsoft.com/office/drawing/2016/5/9/chartex" xmlns:cx4="http://schemas.microsoft.com/office/drawing/2016/5/10/chartex" xmlns:cx5="http://schemas.microsoft.com/office/drawing/2016/5/11/chartex" xmlns:cx6="http://schemas.microsoft.com/office/drawing/2016/5/12/chartex" xmlns:cx7="http://schemas.microsoft.com/office/drawing/2016/5/13/chartex" xmlns:cx8="http://schemas.microsoft.com/office/drawing/2016/5/14/chartex" xmlns:mc="http://schemas.openxmlformats.org/markup-compatibility/2006" xmlns:aink="http://schemas.microsoft.com/office/drawing/2016/ink" xmlns:am3d="http://schemas.microsoft.com/office/drawing/2017/model3d" xmlns:o="urn:schemas-microsoft-com:office:office" xmlns:oel="http://schemas.microsoft.com/office/2019/extlst" xmlns:r="http://schemas.openxmlformats.org/officeDocument/2006/relationships" xmlns:m="http://schemas.openxmlformats.org/officeDocument/2006/math" xmlns:v="urn:schemas-microsoft-com:vml" xmlns:wp14="http://schemas.microsoft.com/office/word/2010/wordprocessingDrawing" xmlns:wp="http://schemas.openxmlformats.org/drawingml/2006/wordprocessingDrawing" xmlns:w10="urn:schemas-microsoft-com:office:word" xmlns:w="http://schemas.openxmlformats.org/wordprocessingml/2006/main" xmlns:w14="http://schemas.microsoft.com/office/word/2010/wordml" xmlns:w15="http://schemas.microsoft.com/office/word/2012/wordml" xmlns:w16cex="http://schemas.microsoft.com/office/word/2018/wordml/cex" xmlns:w16cid="http://schemas.microsoft.com/office/word/2016/wordml/cid" xmlns:w16="http://schemas.microsoft.com/office/word/2018/wordml" xmlns:w16du="http://schemas.microsoft.com/office/word/2023/wordml/word16du" xmlns:w16sdtdh="http://schemas.microsoft.com/office/word/2020/wordml/sdtdatahash" xmlns:w16se="http://schemas.microsoft.com/office/word/2015/wordml/symex" xmlns:wpg="http://schemas.microsoft.com/office/word/2010/wordprocessingGroup" xmlns:wpi="http://schemas.microsoft.com/office/word/2010/wordprocessingInk" xmlns:wne="http://schemas.microsoft.com/office/word/2006/wordml" xmlns:wps="http://schemas.microsoft.com/office/word/2010/wordprocessingShape" mc:Ignorable="w14 w15 w16se w16cid w16 w16cex w16sdtdh w16du wp14">
+<w:document xmlns:wpc="http://schemas.microsoft.com/office/word/2010/wordprocessingCanvas" xmlns:cx="http://schemas.microsoft.com/office/drawing/2014/chartex" xmlns:cx1="http://schemas.microsoft.com/office/drawing/2015/9/8/chartex" xmlns:cx2="http://schemas.microsoft.com/office/drawing/2015/10/21/chartex" xmlns:cx3="http://schemas.microsoft.com/office/drawing/2016/5/9/chartex" xmlns:cx4="http://schemas.microsoft.com/office/drawing/2016/5/10/chartex" xmlns:cx5="http://schemas.microsoft.com/office/drawing/2016/5/11/chartex" xmlns:cx6="http://schemas.microsoft.com/office/drawing/2016/5/12/chartex" xmlns:cx7="http://schemas.microsoft.com/office/drawing/2016/5/13/chartex" xmlns:cx8="http://schemas.microsoft.com/office/drawing/2016/5/14/chartex" xmlns:mc="http://schemas.openxmlformats.org/markup-compatibility/2006" xmlns:aink="http://schemas.microsoft.com/office/drawing/2016/ink" xmlns:am3d="http://schemas.microsoft.com/office/drawing/2017/model3d" xmlns:o="urn:schemas-microsoft-com:office:office" xmlns:r="http://schemas.openxmlformats.org/officeDocument/2006/relationships" xmlns:m="http://schemas.openxmlformats.org/officeDocument/2006/math" xmlns:v="urn:schemas-microsoft-com:vml" xmlns:wp14="http://schemas.microsoft.com/office/word/2010/wordprocessingDrawing" xmlns:wp="http://schemas.openxmlformats.org/drawingml/2006/wordprocessingDrawing" xmlns:w10="urn:schemas-microsoft-com:office:word" xmlns:w="http://schemas.openxmlformats.org/wordprocessingml/2006/main" xmlns:w14="http://schemas.microsoft.com/office/word/2010/wordml" xmlns:w15="http://schemas.microsoft.com/office/word/2012/wordml" xmlns:w16cex="http://schemas.microsoft.com/office/word/2018/wordml/cex" xmlns:w16cid="http://schemas.microsoft.com/office/word/2016/wordml/cid" xmlns:w16="http://schemas.microsoft.com/office/word/2018/wordml" xmlns:w16sdtdh="http://schemas.microsoft.com/office/word/2020/wordml/sdtdatahash" xmlns:w16se="http://schemas.microsoft.com/office/word/2015/wordml/symex" xmlns:wpg="http://schemas.microsoft.com/office/word/2010/wordprocessingGroup" xmlns:wpi="http://schemas.microsoft.com/office/word/2010/wordprocessingInk" xmlns:wne="http://schemas.microsoft.com/office/word/2006/wordml" xmlns:wps="http://schemas.microsoft.com/office/word/2010/wordprocessingShape" mc:Ignorable="w14 w15 w16se w16cid w16 w16cex w16sdtdh wp14">
   <w:body>
     <w:p>
       <w:pPr>
@@ -2397,7 +2397,27 @@
                 <w:sz w:val="20"/>
                 <w:szCs w:val="20"/>
               </w:rPr>
-              <w:t>Administradores</w:t>
+              <w:t>Gestión</w:t>
+            </w:r>
+            <w:proofErr w:type="spellEnd"/>
+            <w:r>
+              <w:rPr>
+                <w:rFonts w:cs="Arial"/>
+                <w:b/>
+                <w:sz w:val="20"/>
+                <w:szCs w:val="20"/>
+              </w:rPr>
+              <w:t xml:space="preserve"> de </w:t>
+            </w:r>
+            <w:proofErr w:type="spellStart"/>
+            <w:r>
+              <w:rPr>
+                <w:rFonts w:cs="Arial"/>
+                <w:b/>
+                <w:sz w:val="20"/>
+                <w:szCs w:val="20"/>
+              </w:rPr>
+              <w:t>usuarios</w:t>
             </w:r>
             <w:proofErr w:type="spellEnd"/>
           </w:p>
@@ -4577,7 +4597,7 @@
 </file>
 
 <file path=word/endnotes.xml><?xml version="1.0" encoding="utf-8"?>
-<w:endnotes xmlns:wpc="http://schemas.microsoft.com/office/word/2010/wordprocessingCanvas" xmlns:cx="http://schemas.microsoft.com/office/drawing/2014/chartex" xmlns:cx1="http://schemas.microsoft.com/office/drawing/2015/9/8/chartex" xmlns:cx2="http://schemas.microsoft.com/office/drawing/2015/10/21/chartex" xmlns:cx3="http://schemas.microsoft.com/office/drawing/2016/5/9/chartex" xmlns:cx4="http://schemas.microsoft.com/office/drawing/2016/5/10/chartex" xmlns:cx5="http://schemas.microsoft.com/office/drawing/2016/5/11/chartex" xmlns:cx6="http://schemas.microsoft.com/office/drawing/2016/5/12/chartex" xmlns:cx7="http://schemas.microsoft.com/office/drawing/2016/5/13/chartex" xmlns:cx8="http://schemas.microsoft.com/office/drawing/2016/5/14/chartex" xmlns:mc="http://schemas.openxmlformats.org/markup-compatibility/2006" xmlns:aink="http://schemas.microsoft.com/office/drawing/2016/ink" xmlns:am3d="http://schemas.microsoft.com/office/drawing/2017/model3d" xmlns:o="urn:schemas-microsoft-com:office:office" xmlns:oel="http://schemas.microsoft.com/office/2019/extlst" xmlns:r="http://schemas.openxmlformats.org/officeDocument/2006/relationships" xmlns:m="http://schemas.openxmlformats.org/officeDocument/2006/math" xmlns:v="urn:schemas-microsoft-com:vml" xmlns:wp14="http://schemas.microsoft.com/office/word/2010/wordprocessingDrawing" xmlns:wp="http://schemas.openxmlformats.org/drawingml/2006/wordprocessingDrawing" xmlns:w10="urn:schemas-microsoft-com:office:word" xmlns:w="http://schemas.openxmlformats.org/wordprocessingml/2006/main" xmlns:w14="http://schemas.microsoft.com/office/word/2010/wordml" xmlns:w15="http://schemas.microsoft.com/office/word/2012/wordml" xmlns:w16cex="http://schemas.microsoft.com/office/word/2018/wordml/cex" xmlns:w16cid="http://schemas.microsoft.com/office/word/2016/wordml/cid" xmlns:w16="http://schemas.microsoft.com/office/word/2018/wordml" xmlns:w16du="http://schemas.microsoft.com/office/word/2023/wordml/word16du" xmlns:w16sdtdh="http://schemas.microsoft.com/office/word/2020/wordml/sdtdatahash" xmlns:w16se="http://schemas.microsoft.com/office/word/2015/wordml/symex" xmlns:wpg="http://schemas.microsoft.com/office/word/2010/wordprocessingGroup" xmlns:wpi="http://schemas.microsoft.com/office/word/2010/wordprocessingInk" xmlns:wne="http://schemas.microsoft.com/office/word/2006/wordml" xmlns:wps="http://schemas.microsoft.com/office/word/2010/wordprocessingShape" mc:Ignorable="w14 w15 w16se w16cid w16 w16cex w16sdtdh w16du wp14">
+<w:endnotes xmlns:wpc="http://schemas.microsoft.com/office/word/2010/wordprocessingCanvas" xmlns:cx="http://schemas.microsoft.com/office/drawing/2014/chartex" xmlns:cx1="http://schemas.microsoft.com/office/drawing/2015/9/8/chartex" xmlns:cx2="http://schemas.microsoft.com/office/drawing/2015/10/21/chartex" xmlns:cx3="http://schemas.microsoft.com/office/drawing/2016/5/9/chartex" xmlns:cx4="http://schemas.microsoft.com/office/drawing/2016/5/10/chartex" xmlns:cx5="http://schemas.microsoft.com/office/drawing/2016/5/11/chartex" xmlns:cx6="http://schemas.microsoft.com/office/drawing/2016/5/12/chartex" xmlns:cx7="http://schemas.microsoft.com/office/drawing/2016/5/13/chartex" xmlns:cx8="http://schemas.microsoft.com/office/drawing/2016/5/14/chartex" xmlns:mc="http://schemas.openxmlformats.org/markup-compatibility/2006" xmlns:aink="http://schemas.microsoft.com/office/drawing/2016/ink" xmlns:am3d="http://schemas.microsoft.com/office/drawing/2017/model3d" xmlns:o="urn:schemas-microsoft-com:office:office" xmlns:r="http://schemas.openxmlformats.org/officeDocument/2006/relationships" xmlns:m="http://schemas.openxmlformats.org/officeDocument/2006/math" xmlns:v="urn:schemas-microsoft-com:vml" xmlns:wp14="http://schemas.microsoft.com/office/word/2010/wordprocessingDrawing" xmlns:wp="http://schemas.openxmlformats.org/drawingml/2006/wordprocessingDrawing" xmlns:w10="urn:schemas-microsoft-com:office:word" xmlns:w="http://schemas.openxmlformats.org/wordprocessingml/2006/main" xmlns:w14="http://schemas.microsoft.com/office/word/2010/wordml" xmlns:w15="http://schemas.microsoft.com/office/word/2012/wordml" xmlns:w16cex="http://schemas.microsoft.com/office/word/2018/wordml/cex" xmlns:w16cid="http://schemas.microsoft.com/office/word/2016/wordml/cid" xmlns:w16="http://schemas.microsoft.com/office/word/2018/wordml" xmlns:w16sdtdh="http://schemas.microsoft.com/office/word/2020/wordml/sdtdatahash" xmlns:w16se="http://schemas.microsoft.com/office/word/2015/wordml/symex" xmlns:wpg="http://schemas.microsoft.com/office/word/2010/wordprocessingGroup" xmlns:wpi="http://schemas.microsoft.com/office/word/2010/wordprocessingInk" xmlns:wne="http://schemas.microsoft.com/office/word/2006/wordml" xmlns:wps="http://schemas.microsoft.com/office/word/2010/wordprocessingShape" mc:Ignorable="w14 w15 w16se w16cid w16 w16cex w16sdtdh wp14">
   <w:endnote w:type="separator" w:id="-1">
     <w:p>
       <w:pPr>
@@ -4602,7 +4622,7 @@
 </file>
 
 <file path=word/footer1.xml><?xml version="1.0" encoding="utf-8"?>
-<w:ftr xmlns:wpc="http://schemas.microsoft.com/office/word/2010/wordprocessingCanvas" xmlns:cx="http://schemas.microsoft.com/office/drawing/2014/chartex" xmlns:cx1="http://schemas.microsoft.com/office/drawing/2015/9/8/chartex" xmlns:cx2="http://schemas.microsoft.com/office/drawing/2015/10/21/chartex" xmlns:cx3="http://schemas.microsoft.com/office/drawing/2016/5/9/chartex" xmlns:cx4="http://schemas.microsoft.com/office/drawing/2016/5/10/chartex" xmlns:cx5="http://schemas.microsoft.com/office/drawing/2016/5/11/chartex" xmlns:cx6="http://schemas.microsoft.com/office/drawing/2016/5/12/chartex" xmlns:cx7="http://schemas.microsoft.com/office/drawing/2016/5/13/chartex" xmlns:cx8="http://schemas.microsoft.com/office/drawing/2016/5/14/chartex" xmlns:mc="http://schemas.openxmlformats.org/markup-compatibility/2006" xmlns:aink="http://schemas.microsoft.com/office/drawing/2016/ink" xmlns:am3d="http://schemas.microsoft.com/office/drawing/2017/model3d" xmlns:o="urn:schemas-microsoft-com:office:office" xmlns:oel="http://schemas.microsoft.com/office/2019/extlst" xmlns:r="http://schemas.openxmlformats.org/officeDocument/2006/relationships" xmlns:m="http://schemas.openxmlformats.org/officeDocument/2006/math" xmlns:v="urn:schemas-microsoft-com:vml" xmlns:wp14="http://schemas.microsoft.com/office/word/2010/wordprocessingDrawing" xmlns:wp="http://schemas.openxmlformats.org/drawingml/2006/wordprocessingDrawing" xmlns:w10="urn:schemas-microsoft-com:office:word" xmlns:w="http://schemas.openxmlformats.org/wordprocessingml/2006/main" xmlns:w14="http://schemas.microsoft.com/office/word/2010/wordml" xmlns:w15="http://schemas.microsoft.com/office/word/2012/wordml" xmlns:w16cex="http://schemas.microsoft.com/office/word/2018/wordml/cex" xmlns:w16cid="http://schemas.microsoft.com/office/word/2016/wordml/cid" xmlns:w16="http://schemas.microsoft.com/office/word/2018/wordml" xmlns:w16du="http://schemas.microsoft.com/office/word/2023/wordml/word16du" xmlns:w16sdtdh="http://schemas.microsoft.com/office/word/2020/wordml/sdtdatahash" xmlns:w16se="http://schemas.microsoft.com/office/word/2015/wordml/symex" xmlns:wpg="http://schemas.microsoft.com/office/word/2010/wordprocessingGroup" xmlns:wpi="http://schemas.microsoft.com/office/word/2010/wordprocessingInk" xmlns:wne="http://schemas.microsoft.com/office/word/2006/wordml" xmlns:wps="http://schemas.microsoft.com/office/word/2010/wordprocessingShape" mc:Ignorable="w14 w15 w16se w16cid w16 w16cex w16sdtdh w16du wp14">
+<w:ftr xmlns:wpc="http://schemas.microsoft.com/office/word/2010/wordprocessingCanvas" xmlns:cx="http://schemas.microsoft.com/office/drawing/2014/chartex" xmlns:cx1="http://schemas.microsoft.com/office/drawing/2015/9/8/chartex" xmlns:cx2="http://schemas.microsoft.com/office/drawing/2015/10/21/chartex" xmlns:cx3="http://schemas.microsoft.com/office/drawing/2016/5/9/chartex" xmlns:cx4="http://schemas.microsoft.com/office/drawing/2016/5/10/chartex" xmlns:cx5="http://schemas.microsoft.com/office/drawing/2016/5/11/chartex" xmlns:cx6="http://schemas.microsoft.com/office/drawing/2016/5/12/chartex" xmlns:cx7="http://schemas.microsoft.com/office/drawing/2016/5/13/chartex" xmlns:cx8="http://schemas.microsoft.com/office/drawing/2016/5/14/chartex" xmlns:mc="http://schemas.openxmlformats.org/markup-compatibility/2006" xmlns:aink="http://schemas.microsoft.com/office/drawing/2016/ink" xmlns:am3d="http://schemas.microsoft.com/office/drawing/2017/model3d" xmlns:o="urn:schemas-microsoft-com:office:office" xmlns:r="http://schemas.openxmlformats.org/officeDocument/2006/relationships" xmlns:m="http://schemas.openxmlformats.org/officeDocument/2006/math" xmlns:v="urn:schemas-microsoft-com:vml" xmlns:wp14="http://schemas.microsoft.com/office/word/2010/wordprocessingDrawing" xmlns:wp="http://schemas.openxmlformats.org/drawingml/2006/wordprocessingDrawing" xmlns:w10="urn:schemas-microsoft-com:office:word" xmlns:w="http://schemas.openxmlformats.org/wordprocessingml/2006/main" xmlns:w14="http://schemas.microsoft.com/office/word/2010/wordml" xmlns:w15="http://schemas.microsoft.com/office/word/2012/wordml" xmlns:w16cex="http://schemas.microsoft.com/office/word/2018/wordml/cex" xmlns:w16cid="http://schemas.microsoft.com/office/word/2016/wordml/cid" xmlns:w16="http://schemas.microsoft.com/office/word/2018/wordml" xmlns:w16sdtdh="http://schemas.microsoft.com/office/word/2020/wordml/sdtdatahash" xmlns:w16se="http://schemas.microsoft.com/office/word/2015/wordml/symex" xmlns:wpg="http://schemas.microsoft.com/office/word/2010/wordprocessingGroup" xmlns:wpi="http://schemas.microsoft.com/office/word/2010/wordprocessingInk" xmlns:wne="http://schemas.microsoft.com/office/word/2006/wordml" xmlns:wps="http://schemas.microsoft.com/office/word/2010/wordprocessingShape" mc:Ignorable="w14 w15 w16se w16cid w16 w16cex w16sdtdh wp14">
   <w:p>
     <w:pPr>
       <w:pStyle w:val="Piedepgina"/>
@@ -4659,14 +4679,27 @@
     <w:r>
       <w:t xml:space="preserve"> de </w:t>
     </w:r>
-    <w:fldSimple w:instr=" NUMPAGES   \* MERGEFORMAT ">
-      <w:r>
-        <w:rPr>
-          <w:noProof/>
-        </w:rPr>
-        <w:t>1</w:t>
-      </w:r>
-    </w:fldSimple>
+    <w:r>
+      <w:fldChar w:fldCharType="begin"/>
+    </w:r>
+    <w:r>
+      <w:instrText xml:space="preserve"> NUMPAGES   \* MERGEFORMAT </w:instrText>
+    </w:r>
+    <w:r>
+      <w:fldChar w:fldCharType="separate"/>
+    </w:r>
+    <w:r>
+      <w:rPr>
+        <w:noProof/>
+      </w:rPr>
+      <w:t>1</w:t>
+    </w:r>
+    <w:r>
+      <w:rPr>
+        <w:noProof/>
+      </w:rPr>
+      <w:fldChar w:fldCharType="end"/>
+    </w:r>
   </w:p>
   <w:p>
     <w:pPr>
@@ -4695,7 +4728,7 @@
 </file>
 
 <file path=word/footnotes.xml><?xml version="1.0" encoding="utf-8"?>
-<w:footnotes xmlns:wpc="http://schemas.microsoft.com/office/word/2010/wordprocessingCanvas" xmlns:cx="http://schemas.microsoft.com/office/drawing/2014/chartex" xmlns:cx1="http://schemas.microsoft.com/office/drawing/2015/9/8/chartex" xmlns:cx2="http://schemas.microsoft.com/office/drawing/2015/10/21/chartex" xmlns:cx3="http://schemas.microsoft.com/office/drawing/2016/5/9/chartex" xmlns:cx4="http://schemas.microsoft.com/office/drawing/2016/5/10/chartex" xmlns:cx5="http://schemas.microsoft.com/office/drawing/2016/5/11/chartex" xmlns:cx6="http://schemas.microsoft.com/office/drawing/2016/5/12/chartex" xmlns:cx7="http://schemas.microsoft.com/office/drawing/2016/5/13/chartex" xmlns:cx8="http://schemas.microsoft.com/office/drawing/2016/5/14/chartex" xmlns:mc="http://schemas.openxmlformats.org/markup-compatibility/2006" xmlns:aink="http://schemas.microsoft.com/office/drawing/2016/ink" xmlns:am3d="http://schemas.microsoft.com/office/drawing/2017/model3d" xmlns:o="urn:schemas-microsoft-com:office:office" xmlns:oel="http://schemas.microsoft.com/office/2019/extlst" xmlns:r="http://schemas.openxmlformats.org/officeDocument/2006/relationships" xmlns:m="http://schemas.openxmlformats.org/officeDocument/2006/math" xmlns:v="urn:schemas-microsoft-com:vml" xmlns:wp14="http://schemas.microsoft.com/office/word/2010/wordprocessingDrawing" xmlns:wp="http://schemas.openxmlformats.org/drawingml/2006/wordprocessingDrawing" xmlns:w10="urn:schemas-microsoft-com:office:word" xmlns:w="http://schemas.openxmlformats.org/wordprocessingml/2006/main" xmlns:w14="http://schemas.microsoft.com/office/word/2010/wordml" xmlns:w15="http://schemas.microsoft.com/office/word/2012/wordml" xmlns:w16cex="http://schemas.microsoft.com/office/word/2018/wordml/cex" xmlns:w16cid="http://schemas.microsoft.com/office/word/2016/wordml/cid" xmlns:w16="http://schemas.microsoft.com/office/word/2018/wordml" xmlns:w16du="http://schemas.microsoft.com/office/word/2023/wordml/word16du" xmlns:w16sdtdh="http://schemas.microsoft.com/office/word/2020/wordml/sdtdatahash" xmlns:w16se="http://schemas.microsoft.com/office/word/2015/wordml/symex" xmlns:wpg="http://schemas.microsoft.com/office/word/2010/wordprocessingGroup" xmlns:wpi="http://schemas.microsoft.com/office/word/2010/wordprocessingInk" xmlns:wne="http://schemas.microsoft.com/office/word/2006/wordml" xmlns:wps="http://schemas.microsoft.com/office/word/2010/wordprocessingShape" mc:Ignorable="w14 w15 w16se w16cid w16 w16cex w16sdtdh w16du wp14">
+<w:footnotes xmlns:wpc="http://schemas.microsoft.com/office/word/2010/wordprocessingCanvas" xmlns:cx="http://schemas.microsoft.com/office/drawing/2014/chartex" xmlns:cx1="http://schemas.microsoft.com/office/drawing/2015/9/8/chartex" xmlns:cx2="http://schemas.microsoft.com/office/drawing/2015/10/21/chartex" xmlns:cx3="http://schemas.microsoft.com/office/drawing/2016/5/9/chartex" xmlns:cx4="http://schemas.microsoft.com/office/drawing/2016/5/10/chartex" xmlns:cx5="http://schemas.microsoft.com/office/drawing/2016/5/11/chartex" xmlns:cx6="http://schemas.microsoft.com/office/drawing/2016/5/12/chartex" xmlns:cx7="http://schemas.microsoft.com/office/drawing/2016/5/13/chartex" xmlns:cx8="http://schemas.microsoft.com/office/drawing/2016/5/14/chartex" xmlns:mc="http://schemas.openxmlformats.org/markup-compatibility/2006" xmlns:aink="http://schemas.microsoft.com/office/drawing/2016/ink" xmlns:am3d="http://schemas.microsoft.com/office/drawing/2017/model3d" xmlns:o="urn:schemas-microsoft-com:office:office" xmlns:r="http://schemas.openxmlformats.org/officeDocument/2006/relationships" xmlns:m="http://schemas.openxmlformats.org/officeDocument/2006/math" xmlns:v="urn:schemas-microsoft-com:vml" xmlns:wp14="http://schemas.microsoft.com/office/word/2010/wordprocessingDrawing" xmlns:wp="http://schemas.openxmlformats.org/drawingml/2006/wordprocessingDrawing" xmlns:w10="urn:schemas-microsoft-com:office:word" xmlns:w="http://schemas.openxmlformats.org/wordprocessingml/2006/main" xmlns:w14="http://schemas.microsoft.com/office/word/2010/wordml" xmlns:w15="http://schemas.microsoft.com/office/word/2012/wordml" xmlns:w16cex="http://schemas.microsoft.com/office/word/2018/wordml/cex" xmlns:w16cid="http://schemas.microsoft.com/office/word/2016/wordml/cid" xmlns:w16="http://schemas.microsoft.com/office/word/2018/wordml" xmlns:w16sdtdh="http://schemas.microsoft.com/office/word/2020/wordml/sdtdatahash" xmlns:w16se="http://schemas.microsoft.com/office/word/2015/wordml/symex" xmlns:wpg="http://schemas.microsoft.com/office/word/2010/wordprocessingGroup" xmlns:wpi="http://schemas.microsoft.com/office/word/2010/wordprocessingInk" xmlns:wne="http://schemas.microsoft.com/office/word/2006/wordml" xmlns:wps="http://schemas.microsoft.com/office/word/2010/wordprocessingShape" mc:Ignorable="w14 w15 w16se w16cid w16 w16cex w16sdtdh wp14">
   <w:footnote w:type="separator" w:id="-1">
     <w:p>
       <w:pPr>
@@ -4720,7 +4753,7 @@
 </file>
 
 <file path=word/header1.xml><?xml version="1.0" encoding="utf-8"?>
-<w:hdr xmlns:wpc="http://schemas.microsoft.com/office/word/2010/wordprocessingCanvas" xmlns:cx="http://schemas.microsoft.com/office/drawing/2014/chartex" xmlns:cx1="http://schemas.microsoft.com/office/drawing/2015/9/8/chartex" xmlns:cx2="http://schemas.microsoft.com/office/drawing/2015/10/21/chartex" xmlns:cx3="http://schemas.microsoft.com/office/drawing/2016/5/9/chartex" xmlns:cx4="http://schemas.microsoft.com/office/drawing/2016/5/10/chartex" xmlns:cx5="http://schemas.microsoft.com/office/drawing/2016/5/11/chartex" xmlns:cx6="http://schemas.microsoft.com/office/drawing/2016/5/12/chartex" xmlns:cx7="http://schemas.microsoft.com/office/drawing/2016/5/13/chartex" xmlns:cx8="http://schemas.microsoft.com/office/drawing/2016/5/14/chartex" xmlns:mc="http://schemas.openxmlformats.org/markup-compatibility/2006" xmlns:aink="http://schemas.microsoft.com/office/drawing/2016/ink" xmlns:am3d="http://schemas.microsoft.com/office/drawing/2017/model3d" xmlns:o="urn:schemas-microsoft-com:office:office" xmlns:oel="http://schemas.microsoft.com/office/2019/extlst" xmlns:r="http://schemas.openxmlformats.org/officeDocument/2006/relationships" xmlns:m="http://schemas.openxmlformats.org/officeDocument/2006/math" xmlns:v="urn:schemas-microsoft-com:vml" xmlns:wp14="http://schemas.microsoft.com/office/word/2010/wordprocessingDrawing" xmlns:wp="http://schemas.openxmlformats.org/drawingml/2006/wordprocessingDrawing" xmlns:w10="urn:schemas-microsoft-com:office:word" xmlns:w="http://schemas.openxmlformats.org/wordprocessingml/2006/main" xmlns:w14="http://schemas.microsoft.com/office/word/2010/wordml" xmlns:w15="http://schemas.microsoft.com/office/word/2012/wordml" xmlns:w16cex="http://schemas.microsoft.com/office/word/2018/wordml/cex" xmlns:w16cid="http://schemas.microsoft.com/office/word/2016/wordml/cid" xmlns:w16="http://schemas.microsoft.com/office/word/2018/wordml" xmlns:w16du="http://schemas.microsoft.com/office/word/2023/wordml/word16du" xmlns:w16sdtdh="http://schemas.microsoft.com/office/word/2020/wordml/sdtdatahash" xmlns:w16se="http://schemas.microsoft.com/office/word/2015/wordml/symex" xmlns:wpg="http://schemas.microsoft.com/office/word/2010/wordprocessingGroup" xmlns:wpi="http://schemas.microsoft.com/office/word/2010/wordprocessingInk" xmlns:wne="http://schemas.microsoft.com/office/word/2006/wordml" xmlns:wps="http://schemas.microsoft.com/office/word/2010/wordprocessingShape" mc:Ignorable="w14 w15 w16se w16cid w16 w16cex w16sdtdh w16du wp14">
+<w:hdr xmlns:wpc="http://schemas.microsoft.com/office/word/2010/wordprocessingCanvas" xmlns:cx="http://schemas.microsoft.com/office/drawing/2014/chartex" xmlns:cx1="http://schemas.microsoft.com/office/drawing/2015/9/8/chartex" xmlns:cx2="http://schemas.microsoft.com/office/drawing/2015/10/21/chartex" xmlns:cx3="http://schemas.microsoft.com/office/drawing/2016/5/9/chartex" xmlns:cx4="http://schemas.microsoft.com/office/drawing/2016/5/10/chartex" xmlns:cx5="http://schemas.microsoft.com/office/drawing/2016/5/11/chartex" xmlns:cx6="http://schemas.microsoft.com/office/drawing/2016/5/12/chartex" xmlns:cx7="http://schemas.microsoft.com/office/drawing/2016/5/13/chartex" xmlns:cx8="http://schemas.microsoft.com/office/drawing/2016/5/14/chartex" xmlns:mc="http://schemas.openxmlformats.org/markup-compatibility/2006" xmlns:aink="http://schemas.microsoft.com/office/drawing/2016/ink" xmlns:am3d="http://schemas.microsoft.com/office/drawing/2017/model3d" xmlns:o="urn:schemas-microsoft-com:office:office" xmlns:r="http://schemas.openxmlformats.org/officeDocument/2006/relationships" xmlns:m="http://schemas.openxmlformats.org/officeDocument/2006/math" xmlns:v="urn:schemas-microsoft-com:vml" xmlns:wp14="http://schemas.microsoft.com/office/word/2010/wordprocessingDrawing" xmlns:wp="http://schemas.openxmlformats.org/drawingml/2006/wordprocessingDrawing" xmlns:w10="urn:schemas-microsoft-com:office:word" xmlns:w="http://schemas.openxmlformats.org/wordprocessingml/2006/main" xmlns:w14="http://schemas.microsoft.com/office/word/2010/wordml" xmlns:w15="http://schemas.microsoft.com/office/word/2012/wordml" xmlns:w16cex="http://schemas.microsoft.com/office/word/2018/wordml/cex" xmlns:w16cid="http://schemas.microsoft.com/office/word/2016/wordml/cid" xmlns:w16="http://schemas.microsoft.com/office/word/2018/wordml" xmlns:w16sdtdh="http://schemas.microsoft.com/office/word/2020/wordml/sdtdatahash" xmlns:w16se="http://schemas.microsoft.com/office/word/2015/wordml/symex" xmlns:wpg="http://schemas.microsoft.com/office/word/2010/wordprocessingGroup" xmlns:wpi="http://schemas.microsoft.com/office/word/2010/wordprocessingInk" xmlns:wne="http://schemas.microsoft.com/office/word/2006/wordml" xmlns:wps="http://schemas.microsoft.com/office/word/2010/wordprocessingShape" mc:Ignorable="w14 w15 w16se w16cid w16 w16cex w16sdtdh wp14">
   <w:p>
     <w:pPr>
       <w:pStyle w:val="Encabezado"/>
@@ -4753,7 +4786,7 @@
 </file>
 
 <file path=word/numbering.xml><?xml version="1.0" encoding="utf-8"?>
-<w:numbering xmlns:wpc="http://schemas.microsoft.com/office/word/2010/wordprocessingCanvas" xmlns:cx="http://schemas.microsoft.com/office/drawing/2014/chartex" xmlns:cx1="http://schemas.microsoft.com/office/drawing/2015/9/8/chartex" xmlns:cx2="http://schemas.microsoft.com/office/drawing/2015/10/21/chartex" xmlns:cx3="http://schemas.microsoft.com/office/drawing/2016/5/9/chartex" xmlns:cx4="http://schemas.microsoft.com/office/drawing/2016/5/10/chartex" xmlns:cx5="http://schemas.microsoft.com/office/drawing/2016/5/11/chartex" xmlns:cx6="http://schemas.microsoft.com/office/drawing/2016/5/12/chartex" xmlns:cx7="http://schemas.microsoft.com/office/drawing/2016/5/13/chartex" xmlns:cx8="http://schemas.microsoft.com/office/drawing/2016/5/14/chartex" xmlns:mc="http://schemas.openxmlformats.org/markup-compatibility/2006" xmlns:aink="http://schemas.microsoft.com/office/drawing/2016/ink" xmlns:am3d="http://schemas.microsoft.com/office/drawing/2017/model3d" xmlns:o="urn:schemas-microsoft-com:office:office" xmlns:oel="http://schemas.microsoft.com/office/2019/extlst" xmlns:r="http://schemas.openxmlformats.org/officeDocument/2006/relationships" xmlns:m="http://schemas.openxmlformats.org/officeDocument/2006/math" xmlns:v="urn:schemas-microsoft-com:vml" xmlns:wp14="http://schemas.microsoft.com/office/word/2010/wordprocessingDrawing" xmlns:wp="http://schemas.openxmlformats.org/drawingml/2006/wordprocessingDrawing" xmlns:w10="urn:schemas-microsoft-com:office:word" xmlns:w="http://schemas.openxmlformats.org/wordprocessingml/2006/main" xmlns:w14="http://schemas.microsoft.com/office/word/2010/wordml" xmlns:w15="http://schemas.microsoft.com/office/word/2012/wordml" xmlns:w16cex="http://schemas.microsoft.com/office/word/2018/wordml/cex" xmlns:w16cid="http://schemas.microsoft.com/office/word/2016/wordml/cid" xmlns:w16="http://schemas.microsoft.com/office/word/2018/wordml" xmlns:w16du="http://schemas.microsoft.com/office/word/2023/wordml/word16du" xmlns:w16sdtdh="http://schemas.microsoft.com/office/word/2020/wordml/sdtdatahash" xmlns:w16se="http://schemas.microsoft.com/office/word/2015/wordml/symex" xmlns:wpg="http://schemas.microsoft.com/office/word/2010/wordprocessingGroup" xmlns:wpi="http://schemas.microsoft.com/office/word/2010/wordprocessingInk" xmlns:wne="http://schemas.microsoft.com/office/word/2006/wordml" xmlns:wps="http://schemas.microsoft.com/office/word/2010/wordprocessingShape" mc:Ignorable="w14 w15 w16se w16cid w16 w16cex w16sdtdh w16du wp14">
+<w:numbering xmlns:wpc="http://schemas.microsoft.com/office/word/2010/wordprocessingCanvas" xmlns:cx="http://schemas.microsoft.com/office/drawing/2014/chartex" xmlns:cx1="http://schemas.microsoft.com/office/drawing/2015/9/8/chartex" xmlns:cx2="http://schemas.microsoft.com/office/drawing/2015/10/21/chartex" xmlns:cx3="http://schemas.microsoft.com/office/drawing/2016/5/9/chartex" xmlns:cx4="http://schemas.microsoft.com/office/drawing/2016/5/10/chartex" xmlns:cx5="http://schemas.microsoft.com/office/drawing/2016/5/11/chartex" xmlns:cx6="http://schemas.microsoft.com/office/drawing/2016/5/12/chartex" xmlns:cx7="http://schemas.microsoft.com/office/drawing/2016/5/13/chartex" xmlns:cx8="http://schemas.microsoft.com/office/drawing/2016/5/14/chartex" xmlns:mc="http://schemas.openxmlformats.org/markup-compatibility/2006" xmlns:aink="http://schemas.microsoft.com/office/drawing/2016/ink" xmlns:am3d="http://schemas.microsoft.com/office/drawing/2017/model3d" xmlns:o="urn:schemas-microsoft-com:office:office" xmlns:r="http://schemas.openxmlformats.org/officeDocument/2006/relationships" xmlns:m="http://schemas.openxmlformats.org/officeDocument/2006/math" xmlns:v="urn:schemas-microsoft-com:vml" xmlns:wp14="http://schemas.microsoft.com/office/word/2010/wordprocessingDrawing" xmlns:wp="http://schemas.openxmlformats.org/drawingml/2006/wordprocessingDrawing" xmlns:w10="urn:schemas-microsoft-com:office:word" xmlns:w="http://schemas.openxmlformats.org/wordprocessingml/2006/main" xmlns:w14="http://schemas.microsoft.com/office/word/2010/wordml" xmlns:w15="http://schemas.microsoft.com/office/word/2012/wordml" xmlns:w16cex="http://schemas.microsoft.com/office/word/2018/wordml/cex" xmlns:w16cid="http://schemas.microsoft.com/office/word/2016/wordml/cid" xmlns:w16="http://schemas.microsoft.com/office/word/2018/wordml" xmlns:w16sdtdh="http://schemas.microsoft.com/office/word/2020/wordml/sdtdatahash" xmlns:w16se="http://schemas.microsoft.com/office/word/2015/wordml/symex" xmlns:wpg="http://schemas.microsoft.com/office/word/2010/wordprocessingGroup" xmlns:wpi="http://schemas.microsoft.com/office/word/2010/wordprocessingInk" xmlns:wne="http://schemas.microsoft.com/office/word/2006/wordml" xmlns:wps="http://schemas.microsoft.com/office/word/2010/wordprocessingShape" mc:Ignorable="w14 w15 w16se w16cid w16 w16cex w16sdtdh wp14">
   <w:abstractNum w:abstractNumId="0" w15:restartNumberingAfterBreak="0">
     <w:nsid w:val="7641690C"/>
     <w:multiLevelType w:val="hybridMultilevel"/>
@@ -4894,14 +4927,14 @@
       </w:rPr>
     </w:lvl>
   </w:abstractNum>
-  <w:num w:numId="1" w16cid:durableId="417018638">
+  <w:num w:numId="1">
     <w:abstractNumId w:val="0"/>
   </w:num>
 </w:numbering>
 </file>
 
 <file path=word/styles.xml><?xml version="1.0" encoding="utf-8"?>
-<w:styles xmlns:mc="http://schemas.openxmlformats.org/markup-compatibility/2006" xmlns:r="http://schemas.openxmlformats.org/officeDocument/2006/relationships" xmlns:w="http://schemas.openxmlformats.org/wordprocessingml/2006/main" xmlns:w14="http://schemas.microsoft.com/office/word/2010/wordml" xmlns:w15="http://schemas.microsoft.com/office/word/2012/wordml" xmlns:w16cex="http://schemas.microsoft.com/office/word/2018/wordml/cex" xmlns:w16cid="http://schemas.microsoft.com/office/word/2016/wordml/cid" xmlns:w16="http://schemas.microsoft.com/office/word/2018/wordml" xmlns:w16du="http://schemas.microsoft.com/office/word/2023/wordml/word16du" xmlns:w16sdtdh="http://schemas.microsoft.com/office/word/2020/wordml/sdtdatahash" xmlns:w16se="http://schemas.microsoft.com/office/word/2015/wordml/symex" mc:Ignorable="w14 w15 w16se w16cid w16 w16cex w16sdtdh w16du">
+<w:styles xmlns:mc="http://schemas.openxmlformats.org/markup-compatibility/2006" xmlns:r="http://schemas.openxmlformats.org/officeDocument/2006/relationships" xmlns:w="http://schemas.openxmlformats.org/wordprocessingml/2006/main" xmlns:w14="http://schemas.microsoft.com/office/word/2010/wordml" xmlns:w15="http://schemas.microsoft.com/office/word/2012/wordml" xmlns:w16cex="http://schemas.microsoft.com/office/word/2018/wordml/cex" xmlns:w16cid="http://schemas.microsoft.com/office/word/2016/wordml/cid" xmlns:w16="http://schemas.microsoft.com/office/word/2018/wordml" xmlns:w16sdtdh="http://schemas.microsoft.com/office/word/2020/wordml/sdtdatahash" xmlns:w16se="http://schemas.microsoft.com/office/word/2015/wordml/symex" mc:Ignorable="w14 w15 w16se w16cid w16 w16cex w16sdtdh">
   <w:docDefaults>
     <w:rPrDefault>
       <w:rPr>

</xml_diff>

<commit_message>
Actividad de quitar elementos de la cesta
</commit_message>
<xml_diff>
--- a/docs/words/Cronograma/LISTA DE ACTIVIDADES_v1.0 .docx
+++ b/docs/words/Cronograma/LISTA DE ACTIVIDADES_v1.0 .docx
@@ -5,6 +5,7 @@
     <w:p>
       <w:pPr>
         <w:spacing w:after="0"/>
+        <w:ind w:firstLine="708"/>
         <w:rPr>
           <w:sz w:val="20"/>
           <w:lang w:val="es-PA"/>
@@ -5285,16 +5286,7 @@
                 <w:szCs w:val="20"/>
                 <w:lang w:val="es-ES"/>
               </w:rPr>
-              <w:t>S</w:t>
-            </w:r>
-            <w:r>
-              <w:rPr>
-                <w:b/>
-                <w:sz w:val="20"/>
-                <w:szCs w:val="20"/>
-                <w:lang w:val="es-ES"/>
-              </w:rPr>
-              <w:t>e creará un manual de usuario el cual será validado por el patrocinador para el posterior uso de los usuarios</w:t>
+              <w:t>Se creará un manual de usuario el cual será validado por el patrocinador para el posterior uso de los usuarios</w:t>
             </w:r>
           </w:p>
         </w:tc>
@@ -6072,6 +6064,132 @@
               <w:t>Entrega</w:t>
             </w:r>
             <w:proofErr w:type="spellEnd"/>
+          </w:p>
+        </w:tc>
+      </w:tr>
+      <w:tr>
+        <w:tc>
+          <w:tcPr>
+            <w:tcW w:w="817" w:type="dxa"/>
+            <w:vAlign w:val="center"/>
+          </w:tcPr>
+          <w:p>
+            <w:pPr>
+              <w:spacing w:before="120" w:after="120"/>
+              <w:jc w:val="center"/>
+              <w:rPr>
+                <w:rFonts w:cs="Arial"/>
+                <w:b/>
+                <w:bCs/>
+                <w:sz w:val="20"/>
+                <w:szCs w:val="20"/>
+              </w:rPr>
+            </w:pPr>
+            <w:r>
+              <w:rPr>
+                <w:rFonts w:cs="Arial"/>
+                <w:b/>
+                <w:bCs/>
+                <w:sz w:val="20"/>
+                <w:szCs w:val="20"/>
+              </w:rPr>
+              <w:t>A39</w:t>
+            </w:r>
+          </w:p>
+        </w:tc>
+        <w:tc>
+          <w:tcPr>
+            <w:tcW w:w="3544" w:type="dxa"/>
+            <w:vAlign w:val="center"/>
+          </w:tcPr>
+          <w:p>
+            <w:pPr>
+              <w:spacing w:before="120" w:after="120"/>
+              <w:jc w:val="center"/>
+              <w:rPr>
+                <w:rFonts w:cs="Arial"/>
+                <w:b/>
+                <w:sz w:val="20"/>
+                <w:szCs w:val="20"/>
+                <w:lang w:val="es-ES"/>
+              </w:rPr>
+            </w:pPr>
+            <w:r>
+              <w:rPr>
+                <w:rFonts w:cs="Arial"/>
+                <w:b/>
+                <w:sz w:val="20"/>
+                <w:szCs w:val="20"/>
+                <w:lang w:val="es-ES"/>
+              </w:rPr>
+              <w:t>Eliminar cursos de la c</w:t>
+            </w:r>
+            <w:r>
+              <w:rPr>
+                <w:rFonts w:cs="Arial"/>
+                <w:b/>
+                <w:sz w:val="20"/>
+                <w:szCs w:val="20"/>
+                <w:lang w:val="es-ES"/>
+              </w:rPr>
+              <w:t>esta de la compra</w:t>
+            </w:r>
+          </w:p>
+        </w:tc>
+        <w:tc>
+          <w:tcPr>
+            <w:tcW w:w="7796" w:type="dxa"/>
+          </w:tcPr>
+          <w:p>
+            <w:pPr>
+              <w:spacing w:before="120" w:after="120"/>
+              <w:jc w:val="center"/>
+              <w:rPr>
+                <w:b/>
+                <w:bCs/>
+                <w:sz w:val="20"/>
+                <w:szCs w:val="20"/>
+                <w:lang w:val="es-ES"/>
+              </w:rPr>
+            </w:pPr>
+            <w:r>
+              <w:rPr>
+                <w:b/>
+                <w:bCs/>
+                <w:sz w:val="20"/>
+                <w:szCs w:val="20"/>
+                <w:lang w:val="es-ES"/>
+              </w:rPr>
+              <w:t>Se podrá eliminar un curso de la cesta de la compra</w:t>
+            </w:r>
+          </w:p>
+        </w:tc>
+        <w:tc>
+          <w:tcPr>
+            <w:tcW w:w="2268" w:type="dxa"/>
+          </w:tcPr>
+          <w:p>
+            <w:pPr>
+              <w:spacing w:before="120" w:after="120"/>
+              <w:jc w:val="center"/>
+              <w:rPr>
+                <w:rFonts w:cs="Arial"/>
+                <w:b/>
+                <w:sz w:val="20"/>
+                <w:szCs w:val="20"/>
+                <w:lang w:val="es-ES"/>
+              </w:rPr>
+            </w:pPr>
+            <w:r>
+              <w:rPr>
+                <w:rFonts w:cs="Arial"/>
+                <w:b/>
+                <w:sz w:val="20"/>
+                <w:szCs w:val="20"/>
+                <w:lang w:val="es-ES"/>
+              </w:rPr>
+              <w:t>Reservas</w:t>
+            </w:r>
           </w:p>
         </w:tc>
       </w:tr>

</xml_diff>